<commit_message>
Update Document 12/13/2022 (#50696)
Update Document 12/13/2022
</commit_message>
<xml_diff>
--- a/products/Comparison Tool Enhancements/ProductOutline_GI Bill CT V2.docx
+++ b/products/Comparison Tool Enhancements/ProductOutline_GI Bill CT V2.docx
@@ -17,23 +17,7 @@
           <w:sz w:val="32"/>
           <w:szCs w:val="32"/>
         </w:rPr>
-        <w:t>G</w:t>
-      </w:r>
-      <w:r>
-        <w:rPr>
-          <w:rFonts w:ascii="Calibri" w:hAnsi="Calibri" w:cs="Calibri"/>
-          <w:sz w:val="32"/>
-          <w:szCs w:val="32"/>
-        </w:rPr>
-        <w:t xml:space="preserve">I </w:t>
-      </w:r>
-      <w:r>
-        <w:rPr>
-          <w:rFonts w:ascii="Calibri" w:hAnsi="Calibri" w:cs="Calibri"/>
-          <w:sz w:val="32"/>
-          <w:szCs w:val="32"/>
-        </w:rPr>
-        <w:t>Bill Comparison Tool Product Outline</w:t>
+        <w:t>GI Bill Comparison Tool Product Outline</w:t>
       </w:r>
     </w:p>
     <w:p>
@@ -121,7 +105,64 @@
           <w:iCs/>
           <w:color w:val="000000"/>
         </w:rPr>
-        <w:t>Initiatives</w:t>
+        <w:t>Initiatives: institution ratings system</w:t>
+      </w:r>
+    </w:p>
+    <w:p>
+      <w:pPr>
+        <w:spacing w:line="276" w:lineRule="auto"/>
+        <w:rPr>
+          <w:rFonts w:ascii="Calibri" w:hAnsi="Calibri" w:cs="Calibri"/>
+          <w:color w:val="000000"/>
+        </w:rPr>
+      </w:pPr>
+      <w:r>
+        <w:rPr>
+          <w:rFonts w:ascii="Calibri" w:hAnsi="Calibri" w:cs="Calibri"/>
+          <w:color w:val="000000"/>
+        </w:rPr>
+        <w:t>We have built a ratings system for the GI Bill Comparison tool to allow veterans and their families to evaluate educational institutions.</w:t>
+      </w:r>
+    </w:p>
+    <w:p>
+      <w:pPr>
+        <w:spacing w:line="276" w:lineRule="auto"/>
+      </w:pPr>
+    </w:p>
+    <w:p>
+      <w:pPr>
+        <w:spacing w:line="276" w:lineRule="auto"/>
+        <w:rPr>
+          <w:rFonts w:ascii="Calibri" w:hAnsi="Calibri" w:cs="Calibri"/>
+          <w:color w:val="000000"/>
+          <w:sz w:val="32"/>
+          <w:szCs w:val="32"/>
+        </w:rPr>
+      </w:pPr>
+      <w:r>
+        <w:rPr>
+          <w:rFonts w:ascii="Calibri" w:hAnsi="Calibri" w:cs="Calibri"/>
+          <w:color w:val="000000"/>
+          <w:sz w:val="32"/>
+          <w:szCs w:val="32"/>
+        </w:rPr>
+        <w:t>Outcome Summary</w:t>
+      </w:r>
+    </w:p>
+    <w:p>
+      <w:pPr>
+        <w:spacing w:line="276" w:lineRule="auto"/>
+        <w:rPr>
+          <w:rFonts w:ascii="Calibri" w:hAnsi="Calibri" w:cs="Calibri"/>
+          <w:color w:val="000000"/>
+        </w:rPr>
+      </w:pPr>
+      <w:r>
+        <w:rPr>
+          <w:rFonts w:ascii="Calibri" w:hAnsi="Calibri" w:cs="Calibri"/>
+          <w:color w:val="000000"/>
+        </w:rPr>
+        <w:t xml:space="preserve">Improve the visual display of institution reviews to appear more pleasant. The current designs </w:t>
       </w:r>
       <w:r>
         <w:rPr>
@@ -130,7 +171,14 @@
           <w:iCs/>
           <w:color w:val="000000"/>
         </w:rPr>
-        <w:t>: institution ratings system</w:t>
+        <w:t>in staging</w:t>
+      </w:r>
+      <w:r>
+        <w:rPr>
+          <w:rFonts w:ascii="Calibri" w:hAnsi="Calibri" w:cs="Calibri"/>
+          <w:color w:val="000000"/>
+        </w:rPr>
+        <w:t xml:space="preserve"> contain unnecessary visual components. </w:t>
       </w:r>
     </w:p>
     <w:p>
@@ -138,20 +186,44 @@
         <w:spacing w:line="276" w:lineRule="auto"/>
         <w:rPr>
           <w:rFonts w:ascii="Calibri" w:hAnsi="Calibri" w:cs="Calibri"/>
-          <w:color w:val="000000"/>
-        </w:rPr>
-      </w:pPr>
-      <w:r>
-        <w:rPr>
-          <w:rFonts w:ascii="Calibri" w:hAnsi="Calibri" w:cs="Calibri"/>
-          <w:color w:val="000000"/>
-        </w:rPr>
-        <w:t>We have built a ratings system for the GI Bill Comparison tool to allow veterans and their families to evaluate educational institutions.</w:t>
+          <w:i/>
+          <w:iCs/>
+          <w:color w:val="000000"/>
+        </w:rPr>
+      </w:pPr>
+      <w:r>
+        <w:rPr>
+          <w:rFonts w:ascii="Calibri" w:hAnsi="Calibri" w:cs="Calibri"/>
+          <w:i/>
+          <w:iCs/>
+          <w:color w:val="000000"/>
+        </w:rPr>
+        <w:t>Where does this come from?</w:t>
       </w:r>
     </w:p>
     <w:p>
       <w:pPr>
         <w:spacing w:line="276" w:lineRule="auto"/>
+        <w:rPr>
+          <w:rFonts w:ascii="Source Sans Pro" w:hAnsi="Source Sans Pro" w:cs="Source Sans Pro"/>
+          <w:color w:val="000000" w:themeColor="text1"/>
+        </w:rPr>
+      </w:pPr>
+      <w:r>
+        <w:rPr>
+          <w:rFonts w:ascii="Source Sans Pro" w:hAnsi="Source Sans Pro" w:cs="Source Sans Pro"/>
+          <w:color w:val="000000" w:themeColor="text1"/>
+        </w:rPr>
+        <w:t>Calculations are based on data from survey results submitted by veteran graduates.</w:t>
+      </w:r>
+    </w:p>
+    <w:p>
+      <w:pPr>
+        <w:spacing w:line="276" w:lineRule="auto"/>
+        <w:rPr>
+          <w:rFonts w:ascii="Source Sans Pro" w:hAnsi="Source Sans Pro" w:cs="Source Sans Pro"/>
+          <w:color w:val="000000" w:themeColor="text1"/>
+        </w:rPr>
       </w:pPr>
     </w:p>
     <w:p>
@@ -171,7 +243,7 @@
           <w:sz w:val="32"/>
           <w:szCs w:val="32"/>
         </w:rPr>
-        <w:t>Outcome Summary</w:t>
+        <w:t>Problem</w:t>
       </w:r>
     </w:p>
     <w:p>
@@ -180,63 +252,104 @@
         <w:rPr>
           <w:rFonts w:ascii="Calibri" w:hAnsi="Calibri" w:cs="Calibri"/>
           <w:color w:val="000000"/>
-        </w:rPr>
-      </w:pPr>
-      <w:r>
-        <w:rPr>
-          <w:rFonts w:ascii="Calibri" w:hAnsi="Calibri" w:cs="Calibri"/>
-          <w:color w:val="000000"/>
-        </w:rPr>
-        <w:t>Improve the visual display of institution reviews to appear more pleasant</w:t>
-      </w:r>
-      <w:r>
-        <w:rPr>
-          <w:rFonts w:ascii="Calibri" w:hAnsi="Calibri" w:cs="Calibri"/>
-          <w:color w:val="000000"/>
-        </w:rPr>
-        <w:t xml:space="preserve">. The current designs </w:t>
-      </w:r>
-      <w:r>
+          <w:sz w:val="26"/>
+          <w:szCs w:val="26"/>
+        </w:rPr>
+      </w:pPr>
+      <w:r>
+        <w:rPr>
+          <w:rFonts w:ascii="Calibri" w:hAnsi="Calibri" w:cs="Calibri"/>
+          <w:color w:val="000000"/>
+          <w:sz w:val="26"/>
+          <w:szCs w:val="26"/>
+        </w:rPr>
+        <w:t>What is the problem and who is affected?</w:t>
+      </w:r>
+    </w:p>
+    <w:p>
+      <w:pPr>
+        <w:spacing w:line="276" w:lineRule="auto"/>
+        <w:rPr>
+          <w:rFonts w:ascii="Source Sans Pro" w:hAnsi="Source Sans Pro" w:cs="Source Sans Pro"/>
+          <w:color w:val="000000" w:themeColor="text1"/>
+        </w:rPr>
+      </w:pPr>
+      <w:r>
+        <w:rPr>
+          <w:rFonts w:ascii="Source Sans Pro" w:hAnsi="Source Sans Pro" w:cs="Source Sans Pro"/>
+          <w:color w:val="000000" w:themeColor="text1"/>
+        </w:rPr>
+        <w:t xml:space="preserve">The current institution ratings are in staging. For veterans and their families to better compare, evaluate, and apply to a university, it is crucial to provide a rating system that is simple to navigate and view. </w:t>
+      </w:r>
+    </w:p>
+    <w:p>
+      <w:pPr>
+        <w:spacing w:line="276" w:lineRule="auto"/>
+        <w:rPr>
+          <w:rFonts w:ascii="Calibri" w:hAnsi="Calibri" w:cs="Calibri"/>
+          <w:color w:val="000000"/>
+        </w:rPr>
+      </w:pPr>
+    </w:p>
+    <w:p>
+      <w:pPr>
+        <w:spacing w:line="276" w:lineRule="auto"/>
+        <w:rPr>
+          <w:rFonts w:ascii="Calibri" w:hAnsi="Calibri" w:cs="Calibri"/>
+          <w:color w:val="000000"/>
+          <w:sz w:val="32"/>
+          <w:szCs w:val="32"/>
+        </w:rPr>
+      </w:pPr>
+      <w:r>
+        <w:rPr>
+          <w:rFonts w:ascii="Calibri" w:hAnsi="Calibri" w:cs="Calibri"/>
+          <w:color w:val="000000"/>
+          <w:sz w:val="32"/>
+          <w:szCs w:val="32"/>
+        </w:rPr>
+        <w:t>Discovery</w:t>
+      </w:r>
+    </w:p>
+    <w:p>
+      <w:pPr>
+        <w:spacing w:line="276" w:lineRule="auto"/>
+        <w:rPr>
+          <w:rFonts w:ascii="Calibri" w:hAnsi="Calibri" w:cs="Calibri"/>
+          <w:color w:val="000000"/>
+          <w:sz w:val="26"/>
+          <w:szCs w:val="26"/>
+        </w:rPr>
+      </w:pPr>
+      <w:r>
+        <w:rPr>
+          <w:rFonts w:ascii="Calibri" w:hAnsi="Calibri" w:cs="Calibri"/>
+          <w:color w:val="000000"/>
+          <w:sz w:val="26"/>
+          <w:szCs w:val="26"/>
+        </w:rPr>
+        <w:t>What are we building?</w:t>
+      </w:r>
+    </w:p>
+    <w:p>
+      <w:pPr>
+        <w:spacing w:line="276" w:lineRule="auto"/>
         <w:rPr>
           <w:rFonts w:ascii="Calibri" w:hAnsi="Calibri" w:cs="Calibri"/>
           <w:i/>
           <w:iCs/>
           <w:color w:val="000000"/>
         </w:rPr>
-        <w:t>in staging</w:t>
-      </w:r>
-      <w:r>
-        <w:rPr>
-          <w:rFonts w:ascii="Calibri" w:hAnsi="Calibri" w:cs="Calibri"/>
-          <w:color w:val="000000"/>
-        </w:rPr>
-        <w:t xml:space="preserve"> </w:t>
-      </w:r>
-      <w:r>
-        <w:rPr>
-          <w:rFonts w:ascii="Calibri" w:hAnsi="Calibri" w:cs="Calibri"/>
-          <w:color w:val="000000"/>
-        </w:rPr>
-        <w:t>contain unnecessary visual components</w:t>
-      </w:r>
-      <w:r>
-        <w:rPr>
-          <w:rFonts w:ascii="Calibri" w:hAnsi="Calibri" w:cs="Calibri"/>
-          <w:color w:val="000000"/>
-        </w:rPr>
-        <w:t xml:space="preserve">. The proposed designs </w:t>
-      </w:r>
-    </w:p>
-    <w:p>
-      <w:pPr>
-        <w:spacing w:line="276" w:lineRule="auto"/>
+      </w:pPr>
+      <w:r>
         <w:rPr>
           <w:rFonts w:ascii="Calibri" w:hAnsi="Calibri" w:cs="Calibri"/>
           <w:i/>
           <w:iCs/>
           <w:color w:val="000000"/>
         </w:rPr>
-      </w:pPr>
+        <w:t>Key features</w:t>
+      </w:r>
       <w:r>
         <w:rPr>
           <w:rFonts w:ascii="Calibri" w:hAnsi="Calibri" w:cs="Calibri"/>
@@ -244,185 +357,7 @@
           <w:iCs/>
           <w:color w:val="000000"/>
         </w:rPr>
-        <w:t>Where does this come from?</w:t>
-      </w:r>
-    </w:p>
-    <w:p>
-      <w:pPr>
-        <w:spacing w:line="276" w:lineRule="auto"/>
-        <w:rPr>
-          <w:rFonts w:ascii="Source Sans Pro" w:hAnsi="Source Sans Pro" w:cs="Source Sans Pro"/>
-          <w:color w:val="000000" w:themeColor="text1"/>
-        </w:rPr>
-      </w:pPr>
-      <w:r>
-        <w:rPr>
-          <w:rFonts w:ascii="Source Sans Pro" w:hAnsi="Source Sans Pro" w:cs="Source Sans Pro"/>
-          <w:color w:val="000000" w:themeColor="text1"/>
-        </w:rPr>
-        <w:t>Calculations based off data from survey results submitted by veteran graduates</w:t>
-      </w:r>
-      <w:r>
-        <w:rPr>
-          <w:rFonts w:ascii="Source Sans Pro" w:hAnsi="Source Sans Pro" w:cs="Source Sans Pro"/>
-          <w:color w:val="000000" w:themeColor="text1"/>
-        </w:rPr>
-        <w:t>.</w:t>
-      </w:r>
-    </w:p>
-    <w:p>
-      <w:pPr>
-        <w:spacing w:line="276" w:lineRule="auto"/>
-        <w:rPr>
-          <w:rFonts w:ascii="Source Sans Pro" w:hAnsi="Source Sans Pro" w:cs="Source Sans Pro"/>
-          <w:color w:val="000000" w:themeColor="text1"/>
-        </w:rPr>
-      </w:pPr>
-    </w:p>
-    <w:p>
-      <w:pPr>
-        <w:spacing w:line="276" w:lineRule="auto"/>
-        <w:rPr>
-          <w:rFonts w:ascii="Calibri" w:hAnsi="Calibri" w:cs="Calibri"/>
-          <w:color w:val="000000"/>
-          <w:sz w:val="32"/>
-          <w:szCs w:val="32"/>
-        </w:rPr>
-      </w:pPr>
-      <w:r>
-        <w:rPr>
-          <w:rFonts w:ascii="Calibri" w:hAnsi="Calibri" w:cs="Calibri"/>
-          <w:color w:val="000000"/>
-          <w:sz w:val="32"/>
-          <w:szCs w:val="32"/>
-        </w:rPr>
-        <w:t>Problem</w:t>
-      </w:r>
-    </w:p>
-    <w:p>
-      <w:pPr>
-        <w:spacing w:line="276" w:lineRule="auto"/>
-        <w:rPr>
-          <w:rFonts w:ascii="Calibri" w:hAnsi="Calibri" w:cs="Calibri"/>
-          <w:color w:val="000000"/>
-          <w:sz w:val="26"/>
-          <w:szCs w:val="26"/>
-        </w:rPr>
-      </w:pPr>
-      <w:r>
-        <w:rPr>
-          <w:rFonts w:ascii="Calibri" w:hAnsi="Calibri" w:cs="Calibri"/>
-          <w:color w:val="000000"/>
-          <w:sz w:val="26"/>
-          <w:szCs w:val="26"/>
-        </w:rPr>
-        <w:t>What is the problem and who is affected?</w:t>
-      </w:r>
-    </w:p>
-    <w:p>
-      <w:pPr>
-        <w:spacing w:line="276" w:lineRule="auto"/>
-        <w:rPr>
-          <w:rFonts w:ascii="Source Sans Pro" w:hAnsi="Source Sans Pro" w:cs="Source Sans Pro"/>
-          <w:color w:val="000000" w:themeColor="text1"/>
-        </w:rPr>
-      </w:pPr>
-      <w:r>
-        <w:rPr>
-          <w:rFonts w:ascii="Source Sans Pro" w:hAnsi="Source Sans Pro" w:cs="Source Sans Pro"/>
-          <w:color w:val="000000" w:themeColor="text1"/>
-        </w:rPr>
-        <w:t>The current institution ratings are in staging</w:t>
-      </w:r>
-      <w:r>
-        <w:rPr>
-          <w:rFonts w:ascii="Source Sans Pro" w:hAnsi="Source Sans Pro" w:cs="Source Sans Pro"/>
-          <w:color w:val="000000" w:themeColor="text1"/>
-        </w:rPr>
-        <w:t>. For</w:t>
-      </w:r>
-      <w:r>
-        <w:rPr>
-          <w:rFonts w:ascii="Source Sans Pro" w:hAnsi="Source Sans Pro" w:cs="Source Sans Pro"/>
-          <w:color w:val="000000" w:themeColor="text1"/>
-        </w:rPr>
-        <w:t xml:space="preserve"> veterans and their families to better </w:t>
-      </w:r>
-      <w:r>
-        <w:rPr>
-          <w:rFonts w:ascii="Source Sans Pro" w:hAnsi="Source Sans Pro" w:cs="Source Sans Pro"/>
-          <w:color w:val="000000" w:themeColor="text1"/>
-        </w:rPr>
-        <w:t xml:space="preserve">compare, evaluate, and apply to a university, it is crucial to provide a rating system that is simple to navigate and view. </w:t>
-      </w:r>
-    </w:p>
-    <w:p>
-      <w:pPr>
-        <w:spacing w:line="276" w:lineRule="auto"/>
-        <w:rPr>
-          <w:rFonts w:ascii="Calibri" w:hAnsi="Calibri" w:cs="Calibri"/>
-          <w:color w:val="000000"/>
-        </w:rPr>
-      </w:pPr>
-    </w:p>
-    <w:p>
-      <w:pPr>
-        <w:spacing w:line="276" w:lineRule="auto"/>
-        <w:rPr>
-          <w:rFonts w:ascii="Calibri" w:hAnsi="Calibri" w:cs="Calibri"/>
-          <w:color w:val="000000"/>
-          <w:sz w:val="32"/>
-          <w:szCs w:val="32"/>
-        </w:rPr>
-      </w:pPr>
-      <w:r>
-        <w:rPr>
-          <w:rFonts w:ascii="Calibri" w:hAnsi="Calibri" w:cs="Calibri"/>
-          <w:color w:val="000000"/>
-          <w:sz w:val="32"/>
-          <w:szCs w:val="32"/>
-        </w:rPr>
-        <w:t>Discovery</w:t>
-      </w:r>
-    </w:p>
-    <w:p>
-      <w:pPr>
-        <w:spacing w:line="276" w:lineRule="auto"/>
-        <w:rPr>
-          <w:rFonts w:ascii="Calibri" w:hAnsi="Calibri" w:cs="Calibri"/>
-          <w:color w:val="000000"/>
-          <w:sz w:val="26"/>
-          <w:szCs w:val="26"/>
-        </w:rPr>
-      </w:pPr>
-      <w:r>
-        <w:rPr>
-          <w:rFonts w:ascii="Calibri" w:hAnsi="Calibri" w:cs="Calibri"/>
-          <w:color w:val="000000"/>
-          <w:sz w:val="26"/>
-          <w:szCs w:val="26"/>
-        </w:rPr>
-        <w:t>What are we building?</w:t>
-      </w:r>
-    </w:p>
-    <w:p>
-      <w:pPr>
-        <w:spacing w:line="276" w:lineRule="auto"/>
-        <w:rPr>
-          <w:rFonts w:ascii="Calibri" w:hAnsi="Calibri" w:cs="Calibri"/>
-          <w:i/>
-          <w:iCs/>
-          <w:color w:val="000000"/>
-        </w:rPr>
-      </w:pPr>
-      <w:r>
-        <w:rPr>
-          <w:rFonts w:ascii="Calibri" w:hAnsi="Calibri" w:cs="Calibri"/>
-          <w:i/>
-          <w:iCs/>
-          <w:color w:val="000000"/>
-        </w:rPr>
-        <w:t>Key features</w:t>
+        <w:t>/what not to include</w:t>
       </w:r>
     </w:p>
     <w:p>
@@ -443,22 +378,15 @@
           <w:rFonts w:ascii="Calibri" w:hAnsi="Calibri" w:cs="Calibri"/>
           <w:color w:val="000000"/>
         </w:rPr>
-        <w:t xml:space="preserve">Replaced star components under the subcategories </w:t>
-      </w:r>
-      <w:r>
-        <w:rPr>
-          <w:rFonts w:ascii="Calibri" w:hAnsi="Calibri" w:cs="Calibri"/>
-          <w:color w:val="000000"/>
-        </w:rPr>
-        <w:t xml:space="preserve">with progress bars </w:t>
+        <w:t xml:space="preserve">Replaced star components under the subcategories with progress bars and calculations. </w:t>
       </w:r>
     </w:p>
     <w:p>
       <w:pPr>
         <w:spacing w:line="276" w:lineRule="auto"/>
         <w:rPr>
-          <w:rFonts w:ascii="Source Sans Pro" w:hAnsi="Source Sans Pro" w:cs="Source Sans Pro"/>
-          <w:color w:val="000000" w:themeColor="text1"/>
+          <w:rFonts w:ascii="Calibri" w:hAnsi="Calibri" w:cs="Calibri"/>
+          <w:color w:val="000000"/>
         </w:rPr>
       </w:pPr>
     </w:p>
@@ -472,17 +400,37 @@
           <w:szCs w:val="32"/>
         </w:rPr>
       </w:pPr>
-    </w:p>
-    <w:p>
-      <w:pPr>
-        <w:spacing w:line="276" w:lineRule="auto"/>
+      <w:r>
         <w:rPr>
           <w:rFonts w:ascii="Calibri" w:hAnsi="Calibri" w:cs="Calibri"/>
           <w:color w:val="000000"/>
           <w:sz w:val="32"/>
           <w:szCs w:val="32"/>
         </w:rPr>
-      </w:pPr>
+        <w:t>Launch Planning</w:t>
+      </w:r>
+    </w:p>
+    <w:p>
+      <w:pPr>
+        <w:spacing w:line="276" w:lineRule="auto"/>
+        <w:rPr>
+          <w:rFonts w:ascii="Calibri" w:hAnsi="Calibri" w:cs="Calibri"/>
+          <w:color w:val="000000"/>
+          <w:sz w:val="26"/>
+          <w:szCs w:val="26"/>
+        </w:rPr>
+      </w:pPr>
+      <w:hyperlink r:id="rId7" w:history="1">
+        <w:r>
+          <w:rPr>
+            <w:rStyle w:val="Hyperlink"/>
+            <w:rFonts w:ascii="Calibri" w:hAnsi="Calibri" w:cs="Calibri"/>
+            <w:sz w:val="26"/>
+            <w:szCs w:val="26"/>
+          </w:rPr>
+          <w:t>Kickoff ticket</w:t>
+        </w:r>
+      </w:hyperlink>
     </w:p>
     <w:p>
       <w:pPr>
@@ -571,84 +519,20 @@
           <w:szCs w:val="32"/>
         </w:rPr>
       </w:pPr>
-    </w:p>
-    <w:p>
-      <w:pPr>
-        <w:spacing w:line="276" w:lineRule="auto"/>
+      <w:r>
         <w:rPr>
           <w:rFonts w:ascii="Calibri" w:hAnsi="Calibri" w:cs="Calibri"/>
           <w:color w:val="000000"/>
           <w:sz w:val="32"/>
           <w:szCs w:val="32"/>
         </w:rPr>
-      </w:pPr>
+        <w:t>Screenshots</w:t>
+      </w:r>
     </w:p>
     <w:p>
       <w:pPr>
         <w:spacing w:line="276" w:lineRule="auto"/>
         <w:rPr>
-          <w:rFonts w:ascii="Calibri" w:hAnsi="Calibri" w:cs="Calibri"/>
-          <w:color w:val="000000"/>
-          <w:sz w:val="32"/>
-          <w:szCs w:val="32"/>
-        </w:rPr>
-      </w:pPr>
-    </w:p>
-    <w:p>
-      <w:pPr>
-        <w:spacing w:line="276" w:lineRule="auto"/>
-        <w:rPr>
-          <w:rFonts w:ascii="Calibri" w:hAnsi="Calibri" w:cs="Calibri"/>
-          <w:color w:val="000000"/>
-          <w:sz w:val="32"/>
-          <w:szCs w:val="32"/>
-        </w:rPr>
-      </w:pPr>
-    </w:p>
-    <w:p>
-      <w:pPr>
-        <w:spacing w:line="276" w:lineRule="auto"/>
-        <w:rPr>
-          <w:rFonts w:ascii="Calibri" w:hAnsi="Calibri" w:cs="Calibri"/>
-          <w:color w:val="000000"/>
-          <w:sz w:val="32"/>
-          <w:szCs w:val="32"/>
-        </w:rPr>
-      </w:pPr>
-      <w:r>
-        <w:rPr>
-          <w:rFonts w:ascii="Calibri" w:hAnsi="Calibri" w:cs="Calibri"/>
-          <w:color w:val="000000"/>
-          <w:sz w:val="32"/>
-          <w:szCs w:val="32"/>
-        </w:rPr>
-        <w:t>Assumptions</w:t>
-      </w:r>
-    </w:p>
-    <w:p>
-      <w:pPr>
-        <w:spacing w:line="276" w:lineRule="auto"/>
-        <w:rPr>
-          <w:rFonts w:ascii="Calibri" w:hAnsi="Calibri" w:cs="Calibri"/>
-          <w:i/>
-          <w:iCs/>
-          <w:color w:val="000000"/>
-        </w:rPr>
-      </w:pPr>
-      <w:r>
-        <w:rPr>
-          <w:rFonts w:ascii="Calibri" w:hAnsi="Calibri" w:cs="Calibri"/>
-          <w:i/>
-          <w:iCs/>
-          <w:color w:val="000000"/>
-        </w:rPr>
-        <w:t>Initiatives</w:t>
-      </w:r>
-    </w:p>
-    <w:p>
-      <w:pPr>
-        <w:spacing w:line="276" w:lineRule="auto"/>
-        <w:rPr>
           <w:color w:val="000000" w:themeColor="text1"/>
           <w:sz w:val="28"/>
           <w:szCs w:val="28"/>
@@ -688,16 +572,16 @@
           <w:szCs w:val="28"/>
         </w:rPr>
         <w:drawing>
-          <wp:anchor distT="0" distB="0" distL="114300" distR="114300" simplePos="0" relativeHeight="251658240" behindDoc="0" locked="0" layoutInCell="1" allowOverlap="1" wp14:anchorId="19ABD622" wp14:editId="5870C09F">
+          <wp:anchor distT="0" distB="0" distL="114300" distR="114300" simplePos="0" relativeHeight="251659264" behindDoc="0" locked="0" layoutInCell="1" allowOverlap="1" wp14:anchorId="2F2C6A37" wp14:editId="55F38896">
             <wp:simplePos x="0" y="0"/>
             <wp:positionH relativeFrom="column">
-              <wp:posOffset>-10633</wp:posOffset>
+              <wp:posOffset>-485775</wp:posOffset>
             </wp:positionH>
             <wp:positionV relativeFrom="paragraph">
-              <wp:posOffset>66381</wp:posOffset>
+              <wp:posOffset>186425</wp:posOffset>
             </wp:positionV>
-            <wp:extent cx="5517668" cy="2604976"/>
-            <wp:effectExtent l="0" t="0" r="0" b="0"/>
+            <wp:extent cx="6791108" cy="3206187"/>
+            <wp:effectExtent l="0" t="0" r="3810" b="0"/>
             <wp:wrapNone/>
             <wp:docPr id="1" name="Picture 1" descr="Graphical user interface, application, Teams&#10;&#10;Description automatically generated"/>
             <wp:cNvGraphicFramePr>
@@ -708,78 +592,6 @@
                 <pic:pic xmlns:pic="http://schemas.openxmlformats.org/drawingml/2006/picture">
                   <pic:nvPicPr>
                     <pic:cNvPr id="1" name="Picture 1" descr="Graphical user interface, application, Teams&#10;&#10;Description automatically generated"/>
-                    <pic:cNvPicPr/>
-                  </pic:nvPicPr>
-                  <pic:blipFill>
-                    <a:blip r:embed="rId7" cstate="print">
-                      <a:extLst>
-                        <a:ext uri="{28A0092B-C50C-407E-A947-70E740481C1C}">
-                          <a14:useLocalDpi xmlns:a14="http://schemas.microsoft.com/office/drawing/2010/main" val="0"/>
-                        </a:ext>
-                      </a:extLst>
-                    </a:blip>
-                    <a:stretch>
-                      <a:fillRect/>
-                    </a:stretch>
-                  </pic:blipFill>
-                  <pic:spPr>
-                    <a:xfrm>
-                      <a:off x="0" y="0"/>
-                      <a:ext cx="5540607" cy="2615806"/>
-                    </a:xfrm>
-                    <a:prstGeom prst="rect">
-                      <a:avLst/>
-                    </a:prstGeom>
-                  </pic:spPr>
-                </pic:pic>
-              </a:graphicData>
-            </a:graphic>
-            <wp14:sizeRelH relativeFrom="page">
-              <wp14:pctWidth>0</wp14:pctWidth>
-            </wp14:sizeRelH>
-            <wp14:sizeRelV relativeFrom="page">
-              <wp14:pctHeight>0</wp14:pctHeight>
-            </wp14:sizeRelV>
-          </wp:anchor>
-        </w:drawing>
-      </w:r>
-    </w:p>
-    <w:p>
-      <w:pPr>
-        <w:rPr>
-          <w:color w:val="000000" w:themeColor="text1"/>
-          <w:sz w:val="28"/>
-          <w:szCs w:val="28"/>
-        </w:rPr>
-      </w:pPr>
-      <w:r>
-        <w:rPr>
-          <w:noProof/>
-          <w:color w:val="000000" w:themeColor="text1"/>
-          <w:sz w:val="28"/>
-          <w:szCs w:val="28"/>
-        </w:rPr>
-        <w:drawing>
-          <wp:anchor distT="0" distB="0" distL="114300" distR="114300" simplePos="0" relativeHeight="251660288" behindDoc="0" locked="0" layoutInCell="1" allowOverlap="1" wp14:anchorId="26E9B3AD" wp14:editId="4A4F0CF1">
-            <wp:simplePos x="0" y="0"/>
-            <wp:positionH relativeFrom="column">
-              <wp:posOffset>-10160</wp:posOffset>
-            </wp:positionH>
-            <wp:positionV relativeFrom="paragraph">
-              <wp:posOffset>2565754</wp:posOffset>
-            </wp:positionV>
-            <wp:extent cx="5114261" cy="2629130"/>
-            <wp:effectExtent l="0" t="0" r="4445" b="0"/>
-            <wp:wrapNone/>
-            <wp:docPr id="2" name="Picture 2"/>
-            <wp:cNvGraphicFramePr>
-              <a:graphicFrameLocks xmlns:a="http://schemas.openxmlformats.org/drawingml/2006/main" noChangeAspect="1"/>
-            </wp:cNvGraphicFramePr>
-            <a:graphic xmlns:a="http://schemas.openxmlformats.org/drawingml/2006/main">
-              <a:graphicData uri="http://schemas.openxmlformats.org/drawingml/2006/picture">
-                <pic:pic xmlns:pic="http://schemas.openxmlformats.org/drawingml/2006/picture">
-                  <pic:nvPicPr>
-                    <pic:cNvPr id="2" name="Picture 2"/>
                     <pic:cNvPicPr/>
                   </pic:nvPicPr>
                   <pic:blipFill>
@@ -797,7 +609,7 @@
                   <pic:spPr>
                     <a:xfrm>
                       <a:off x="0" y="0"/>
-                      <a:ext cx="5114261" cy="2629130"/>
+                      <a:ext cx="6791108" cy="3206187"/>
                     </a:xfrm>
                     <a:prstGeom prst="rect">
                       <a:avLst/>
@@ -815,6 +627,78 @@
           </wp:anchor>
         </w:drawing>
       </w:r>
+    </w:p>
+    <w:p>
+      <w:pPr>
+        <w:rPr>
+          <w:color w:val="000000" w:themeColor="text1"/>
+          <w:sz w:val="28"/>
+          <w:szCs w:val="28"/>
+        </w:rPr>
+      </w:pPr>
+      <w:r>
+        <w:rPr>
+          <w:noProof/>
+          <w:color w:val="000000" w:themeColor="text1"/>
+          <w:sz w:val="28"/>
+          <w:szCs w:val="28"/>
+        </w:rPr>
+        <w:drawing>
+          <wp:anchor distT="0" distB="0" distL="114300" distR="114300" simplePos="0" relativeHeight="251660288" behindDoc="0" locked="0" layoutInCell="1" allowOverlap="1" wp14:anchorId="7ACBBCB4" wp14:editId="751339E7">
+            <wp:simplePos x="0" y="0"/>
+            <wp:positionH relativeFrom="column">
+              <wp:posOffset>-485775</wp:posOffset>
+            </wp:positionH>
+            <wp:positionV relativeFrom="paragraph">
+              <wp:posOffset>3602966</wp:posOffset>
+            </wp:positionV>
+            <wp:extent cx="6944810" cy="3570175"/>
+            <wp:effectExtent l="0" t="0" r="2540" b="0"/>
+            <wp:wrapNone/>
+            <wp:docPr id="2" name="Picture 2" descr="Graphical user interface, text, application&#10;&#10;Description automatically generated"/>
+            <wp:cNvGraphicFramePr>
+              <a:graphicFrameLocks xmlns:a="http://schemas.openxmlformats.org/drawingml/2006/main" noChangeAspect="1"/>
+            </wp:cNvGraphicFramePr>
+            <a:graphic xmlns:a="http://schemas.openxmlformats.org/drawingml/2006/main">
+              <a:graphicData uri="http://schemas.openxmlformats.org/drawingml/2006/picture">
+                <pic:pic xmlns:pic="http://schemas.openxmlformats.org/drawingml/2006/picture">
+                  <pic:nvPicPr>
+                    <pic:cNvPr id="2" name="Picture 2" descr="Graphical user interface, text, application&#10;&#10;Description automatically generated"/>
+                    <pic:cNvPicPr/>
+                  </pic:nvPicPr>
+                  <pic:blipFill>
+                    <a:blip r:embed="rId9" cstate="print">
+                      <a:extLst>
+                        <a:ext uri="{28A0092B-C50C-407E-A947-70E740481C1C}">
+                          <a14:useLocalDpi xmlns:a14="http://schemas.microsoft.com/office/drawing/2010/main" val="0"/>
+                        </a:ext>
+                      </a:extLst>
+                    </a:blip>
+                    <a:stretch>
+                      <a:fillRect/>
+                    </a:stretch>
+                  </pic:blipFill>
+                  <pic:spPr>
+                    <a:xfrm>
+                      <a:off x="0" y="0"/>
+                      <a:ext cx="6944810" cy="3570175"/>
+                    </a:xfrm>
+                    <a:prstGeom prst="rect">
+                      <a:avLst/>
+                    </a:prstGeom>
+                  </pic:spPr>
+                </pic:pic>
+              </a:graphicData>
+            </a:graphic>
+            <wp14:sizeRelH relativeFrom="page">
+              <wp14:pctWidth>0</wp14:pctWidth>
+            </wp14:sizeRelH>
+            <wp14:sizeRelV relativeFrom="page">
+              <wp14:pctHeight>0</wp14:pctHeight>
+            </wp14:sizeRelV>
+          </wp:anchor>
+        </w:drawing>
+      </w:r>
       <w:r>
         <w:rPr>
           <w:color w:val="000000" w:themeColor="text1"/>
@@ -831,16 +715,7 @@
           <w:highlight w:val="yellow"/>
         </w:rPr>
         <w:lastRenderedPageBreak/>
-        <w:t xml:space="preserve">Before continued – </w:t>
-      </w:r>
-      <w:r>
-        <w:rPr>
-          <w:color w:val="000000" w:themeColor="text1"/>
-          <w:sz w:val="28"/>
-          <w:szCs w:val="28"/>
-          <w:highlight w:val="yellow"/>
-        </w:rPr>
-        <w:t>design in staging</w:t>
+        <w:t>Before continued – design in staging</w:t>
       </w:r>
       <w:r>
         <w:rPr>
@@ -867,7 +742,7 @@
           <w:szCs w:val="28"/>
         </w:rPr>
         <w:drawing>
-          <wp:anchor distT="0" distB="0" distL="114300" distR="114300" simplePos="0" relativeHeight="251661312" behindDoc="0" locked="0" layoutInCell="1" allowOverlap="1" wp14:anchorId="00956865" wp14:editId="3FB1DA18">
+          <wp:anchor distT="0" distB="0" distL="114300" distR="114300" simplePos="0" relativeHeight="251661312" behindDoc="0" locked="0" layoutInCell="1" allowOverlap="1" wp14:anchorId="7DA13E23" wp14:editId="2DD9C239">
             <wp:simplePos x="0" y="0"/>
             <wp:positionH relativeFrom="column">
               <wp:posOffset>-584835</wp:posOffset>
@@ -890,7 +765,7 @@
                     <pic:cNvPicPr/>
                   </pic:nvPicPr>
                   <pic:blipFill rotWithShape="1">
-                    <a:blip r:embed="rId9" cstate="print">
+                    <a:blip r:embed="rId10" cstate="print">
                       <a:extLst>
                         <a:ext uri="{28A0092B-C50C-407E-A947-70E740481C1C}">
                           <a14:useLocalDpi xmlns:a14="http://schemas.microsoft.com/office/drawing/2010/main" val="0"/>
@@ -976,16 +851,7 @@
           <w:highlight w:val="yellow"/>
         </w:rPr>
         <w:lastRenderedPageBreak/>
-        <w:t>After – design proposal</w:t>
-      </w:r>
-      <w:r>
-        <w:rPr>
-          <w:color w:val="000000" w:themeColor="text1"/>
-          <w:sz w:val="28"/>
-          <w:szCs w:val="28"/>
-          <w:highlight w:val="yellow"/>
-        </w:rPr>
-        <w:t xml:space="preserve"> (desktop)</w:t>
+        <w:t>After – design proposal (desktop)</w:t>
       </w:r>
     </w:p>
     <w:p>
@@ -999,7 +865,7 @@
           <w:szCs w:val="28"/>
         </w:rPr>
       </w:pPr>
-      <w:hyperlink r:id="rId10" w:history="1">
+      <w:hyperlink r:id="rId11" w:history="1">
         <w:r>
           <w:rPr>
             <w:rStyle w:val="Hyperlink"/>
@@ -1028,7 +894,7 @@
           <w:szCs w:val="28"/>
         </w:rPr>
         <w:drawing>
-          <wp:anchor distT="0" distB="0" distL="114300" distR="114300" simplePos="0" relativeHeight="251663360" behindDoc="0" locked="0" layoutInCell="1" allowOverlap="1" wp14:anchorId="02A4DE52" wp14:editId="11352596">
+          <wp:anchor distT="0" distB="0" distL="114300" distR="114300" simplePos="0" relativeHeight="251663360" behindDoc="0" locked="0" layoutInCell="1" allowOverlap="1" wp14:anchorId="15FCC1C7" wp14:editId="1CA2A432">
             <wp:simplePos x="0" y="0"/>
             <wp:positionH relativeFrom="column">
               <wp:posOffset>-160655</wp:posOffset>
@@ -1051,7 +917,7 @@
                     <pic:cNvPicPr/>
                   </pic:nvPicPr>
                   <pic:blipFill>
-                    <a:blip r:embed="rId11" cstate="print">
+                    <a:blip r:embed="rId12" cstate="print">
                       <a:extLst>
                         <a:ext uri="{28A0092B-C50C-407E-A947-70E740481C1C}">
                           <a14:useLocalDpi xmlns:a14="http://schemas.microsoft.com/office/drawing/2010/main" val="0"/>
@@ -1125,7 +991,7 @@
           <w:szCs w:val="28"/>
         </w:rPr>
         <w:drawing>
-          <wp:anchor distT="0" distB="0" distL="114300" distR="114300" simplePos="0" relativeHeight="251662336" behindDoc="0" locked="0" layoutInCell="1" allowOverlap="1" wp14:anchorId="28627B54" wp14:editId="13BA08F1">
+          <wp:anchor distT="0" distB="0" distL="114300" distR="114300" simplePos="0" relativeHeight="251662336" behindDoc="0" locked="0" layoutInCell="1" allowOverlap="1" wp14:anchorId="2681CEC8" wp14:editId="5CE6A679">
             <wp:simplePos x="0" y="0"/>
             <wp:positionH relativeFrom="column">
               <wp:posOffset>-160655</wp:posOffset>
@@ -1136,7 +1002,7 @@
             <wp:extent cx="6095427" cy="3428678"/>
             <wp:effectExtent l="127000" t="101600" r="127635" b="102235"/>
             <wp:wrapNone/>
-            <wp:docPr id="4" name="Picture 4"/>
+            <wp:docPr id="4" name="Picture 4" descr="Graphical user interface, table&#10;&#10;Description automatically generated"/>
             <wp:cNvGraphicFramePr>
               <a:graphicFrameLocks xmlns:a="http://schemas.openxmlformats.org/drawingml/2006/main" noChangeAspect="1"/>
             </wp:cNvGraphicFramePr>
@@ -1144,11 +1010,11 @@
               <a:graphicData uri="http://schemas.openxmlformats.org/drawingml/2006/picture">
                 <pic:pic xmlns:pic="http://schemas.openxmlformats.org/drawingml/2006/picture">
                   <pic:nvPicPr>
-                    <pic:cNvPr id="4" name="Picture 4"/>
+                    <pic:cNvPr id="4" name="Picture 4" descr="Graphical user interface, table&#10;&#10;Description automatically generated"/>
                     <pic:cNvPicPr/>
                   </pic:nvPicPr>
                   <pic:blipFill>
-                    <a:blip r:embed="rId12" cstate="print">
+                    <a:blip r:embed="rId13" cstate="print">
                       <a:extLst>
                         <a:ext uri="{28A0092B-C50C-407E-A947-70E740481C1C}">
                           <a14:useLocalDpi xmlns:a14="http://schemas.microsoft.com/office/drawing/2010/main" val="0"/>
@@ -1212,16 +1078,7 @@
           <w:highlight w:val="yellow"/>
         </w:rPr>
         <w:lastRenderedPageBreak/>
-        <w:t xml:space="preserve">After – design proposal </w:t>
-      </w:r>
-      <w:r>
-        <w:rPr>
-          <w:color w:val="000000" w:themeColor="text1"/>
-          <w:sz w:val="28"/>
-          <w:szCs w:val="28"/>
-          <w:highlight w:val="yellow"/>
-        </w:rPr>
-        <w:t>continued (mobile)</w:t>
+        <w:t>After – design proposal continued (mobile)</w:t>
       </w:r>
     </w:p>
     <w:p>
@@ -1242,7 +1099,7 @@
         <mc:AlternateContent>
           <mc:Choice Requires="wps">
             <w:drawing>
-              <wp:anchor distT="0" distB="0" distL="114300" distR="114300" simplePos="0" relativeHeight="251675648" behindDoc="0" locked="0" layoutInCell="1" allowOverlap="1" wp14:anchorId="2E1EEC44" wp14:editId="2727FC0A">
+              <wp:anchor distT="0" distB="0" distL="114300" distR="114300" simplePos="0" relativeHeight="251669504" behindDoc="0" locked="0" layoutInCell="1" allowOverlap="1" wp14:anchorId="178D454E" wp14:editId="21A8708B">
                 <wp:simplePos x="0" y="0"/>
                 <wp:positionH relativeFrom="column">
                   <wp:posOffset>2683655</wp:posOffset>
@@ -1297,11 +1154,11 @@
           </mc:Choice>
           <mc:Fallback>
             <w:pict>
-              <v:shapetype w14:anchorId="45228825" id="_x0000_t32" coordsize="21600,21600" o:spt="32" o:oned="t" path="m,l21600,21600e" filled="f">
+              <v:shapetype w14:anchorId="20DE2CA4" id="_x0000_t32" coordsize="21600,21600" o:spt="32" o:oned="t" path="m,l21600,21600e" filled="f">
                 <v:path arrowok="t" fillok="f" o:connecttype="none"/>
                 <o:lock v:ext="edit" shapetype="t"/>
               </v:shapetype>
-              <v:shape id="Straight Arrow Connector 17" o:spid="_x0000_s1026" type="#_x0000_t32" style="position:absolute;margin-left:211.3pt;margin-top:245.35pt;width:30.15pt;height:0;z-index:251675648;visibility:visible;mso-wrap-style:square;mso-wrap-distance-left:9pt;mso-wrap-distance-top:0;mso-wrap-distance-right:9pt;mso-wrap-distance-bottom:0;mso-position-horizontal:absolute;mso-position-horizontal-relative:text;mso-position-vertical:absolute;mso-position-vertical-relative:text" o:gfxdata="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" strokecolor="red" strokeweight=".5pt">
+              <v:shape id="Straight Arrow Connector 17" o:spid="_x0000_s1026" type="#_x0000_t32" style="position:absolute;margin-left:211.3pt;margin-top:245.35pt;width:30.15pt;height:0;z-index:251669504;visibility:visible;mso-wrap-style:square;mso-wrap-distance-left:9pt;mso-wrap-distance-top:0;mso-wrap-distance-right:9pt;mso-wrap-distance-bottom:0;mso-position-horizontal:absolute;mso-position-horizontal-relative:text;mso-position-vertical:absolute;mso-position-vertical-relative:text" o:gfxdata="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" strokecolor="red" strokeweight=".5pt">
                 <v:stroke endarrow="block" joinstyle="miter"/>
               </v:shape>
             </w:pict>
@@ -1316,7 +1173,7 @@
           <w:szCs w:val="28"/>
         </w:rPr>
         <w:drawing>
-          <wp:anchor distT="0" distB="0" distL="114300" distR="114300" simplePos="0" relativeHeight="251666432" behindDoc="0" locked="0" layoutInCell="1" allowOverlap="1" wp14:anchorId="12A72835" wp14:editId="2D5747A1">
+          <wp:anchor distT="0" distB="0" distL="114300" distR="114300" simplePos="0" relativeHeight="251665408" behindDoc="0" locked="0" layoutInCell="1" allowOverlap="1" wp14:anchorId="55F2489B" wp14:editId="4AD8406B">
             <wp:simplePos x="0" y="0"/>
             <wp:positionH relativeFrom="column">
               <wp:posOffset>3120390</wp:posOffset>
@@ -1327,7 +1184,7 @@
             <wp:extent cx="2628900" cy="5689600"/>
             <wp:effectExtent l="101600" t="127000" r="101600" b="127000"/>
             <wp:wrapNone/>
-            <wp:docPr id="11" name="Picture 11"/>
+            <wp:docPr id="11" name="Picture 11" descr="Graphical user interface, text, application, email&#10;&#10;Description automatically generated"/>
             <wp:cNvGraphicFramePr>
               <a:graphicFrameLocks xmlns:a="http://schemas.openxmlformats.org/drawingml/2006/main" noChangeAspect="1"/>
             </wp:cNvGraphicFramePr>
@@ -1335,78 +1192,7 @@
               <a:graphicData uri="http://schemas.openxmlformats.org/drawingml/2006/picture">
                 <pic:pic xmlns:pic="http://schemas.openxmlformats.org/drawingml/2006/picture">
                   <pic:nvPicPr>
-                    <pic:cNvPr id="11" name="Picture 11"/>
-                    <pic:cNvPicPr/>
-                  </pic:nvPicPr>
-                  <pic:blipFill>
-                    <a:blip r:embed="rId13">
-                      <a:extLst>
-                        <a:ext uri="{28A0092B-C50C-407E-A947-70E740481C1C}">
-                          <a14:useLocalDpi xmlns:a14="http://schemas.microsoft.com/office/drawing/2010/main" val="0"/>
-                        </a:ext>
-                      </a:extLst>
-                    </a:blip>
-                    <a:stretch>
-                      <a:fillRect/>
-                    </a:stretch>
-                  </pic:blipFill>
-                  <pic:spPr>
-                    <a:xfrm>
-                      <a:off x="0" y="0"/>
-                      <a:ext cx="2628900" cy="5689600"/>
-                    </a:xfrm>
-                    <a:prstGeom prst="rect">
-                      <a:avLst/>
-                    </a:prstGeom>
-                    <a:effectLst>
-                      <a:outerShdw blurRad="63500" sx="102000" sy="102000" algn="ctr" rotWithShape="0">
-                        <a:schemeClr val="bg2">
-                          <a:lumMod val="90000"/>
-                          <a:alpha val="40000"/>
-                        </a:schemeClr>
-                      </a:outerShdw>
-                    </a:effectLst>
-                  </pic:spPr>
-                </pic:pic>
-              </a:graphicData>
-            </a:graphic>
-            <wp14:sizeRelH relativeFrom="page">
-              <wp14:pctWidth>0</wp14:pctWidth>
-            </wp14:sizeRelH>
-            <wp14:sizeRelV relativeFrom="page">
-              <wp14:pctHeight>0</wp14:pctHeight>
-            </wp14:sizeRelV>
-          </wp:anchor>
-        </w:drawing>
-      </w:r>
-      <w:r>
-        <w:rPr>
-          <w:noProof/>
-          <w:color w:val="000000" w:themeColor="text1"/>
-          <w:sz w:val="28"/>
-          <w:szCs w:val="28"/>
-        </w:rPr>
-        <w:drawing>
-          <wp:anchor distT="0" distB="0" distL="114300" distR="114300" simplePos="0" relativeHeight="251664384" behindDoc="0" locked="0" layoutInCell="1" allowOverlap="1" wp14:anchorId="112607E1" wp14:editId="0652B0DA">
-            <wp:simplePos x="0" y="0"/>
-            <wp:positionH relativeFrom="column">
-              <wp:posOffset>10096</wp:posOffset>
-            </wp:positionH>
-            <wp:positionV relativeFrom="paragraph">
-              <wp:posOffset>306889</wp:posOffset>
-            </wp:positionV>
-            <wp:extent cx="2628900" cy="5689600"/>
-            <wp:effectExtent l="101600" t="127000" r="101600" b="127000"/>
-            <wp:wrapNone/>
-            <wp:docPr id="10" name="Picture 10" descr="Graphical user interface&#10;&#10;Description automatically generated with medium confidence"/>
-            <wp:cNvGraphicFramePr>
-              <a:graphicFrameLocks xmlns:a="http://schemas.openxmlformats.org/drawingml/2006/main" noChangeAspect="1"/>
-            </wp:cNvGraphicFramePr>
-            <a:graphic xmlns:a="http://schemas.openxmlformats.org/drawingml/2006/main">
-              <a:graphicData uri="http://schemas.openxmlformats.org/drawingml/2006/picture">
-                <pic:pic xmlns:pic="http://schemas.openxmlformats.org/drawingml/2006/picture">
-                  <pic:nvPicPr>
-                    <pic:cNvPr id="10" name="Picture 10" descr="Graphical user interface&#10;&#10;Description automatically generated with medium confidence"/>
+                    <pic:cNvPr id="11" name="Picture 11" descr="Graphical user interface, text, application, email&#10;&#10;Description automatically generated"/>
                     <pic:cNvPicPr/>
                   </pic:nvPicPr>
                   <pic:blipFill>
@@ -1452,6 +1238,77 @@
       </w:r>
       <w:r>
         <w:rPr>
+          <w:noProof/>
+          <w:color w:val="000000" w:themeColor="text1"/>
+          <w:sz w:val="28"/>
+          <w:szCs w:val="28"/>
+        </w:rPr>
+        <w:drawing>
+          <wp:anchor distT="0" distB="0" distL="114300" distR="114300" simplePos="0" relativeHeight="251664384" behindDoc="0" locked="0" layoutInCell="1" allowOverlap="1" wp14:anchorId="652C281A" wp14:editId="6A0B687A">
+            <wp:simplePos x="0" y="0"/>
+            <wp:positionH relativeFrom="column">
+              <wp:posOffset>10096</wp:posOffset>
+            </wp:positionH>
+            <wp:positionV relativeFrom="paragraph">
+              <wp:posOffset>306889</wp:posOffset>
+            </wp:positionV>
+            <wp:extent cx="2628900" cy="5689600"/>
+            <wp:effectExtent l="101600" t="127000" r="101600" b="127000"/>
+            <wp:wrapNone/>
+            <wp:docPr id="10" name="Picture 10" descr="Graphical user interface&#10;&#10;Description automatically generated with medium confidence"/>
+            <wp:cNvGraphicFramePr>
+              <a:graphicFrameLocks xmlns:a="http://schemas.openxmlformats.org/drawingml/2006/main" noChangeAspect="1"/>
+            </wp:cNvGraphicFramePr>
+            <a:graphic xmlns:a="http://schemas.openxmlformats.org/drawingml/2006/main">
+              <a:graphicData uri="http://schemas.openxmlformats.org/drawingml/2006/picture">
+                <pic:pic xmlns:pic="http://schemas.openxmlformats.org/drawingml/2006/picture">
+                  <pic:nvPicPr>
+                    <pic:cNvPr id="10" name="Picture 10" descr="Graphical user interface&#10;&#10;Description automatically generated with medium confidence"/>
+                    <pic:cNvPicPr/>
+                  </pic:nvPicPr>
+                  <pic:blipFill>
+                    <a:blip r:embed="rId15">
+                      <a:extLst>
+                        <a:ext uri="{28A0092B-C50C-407E-A947-70E740481C1C}">
+                          <a14:useLocalDpi xmlns:a14="http://schemas.microsoft.com/office/drawing/2010/main" val="0"/>
+                        </a:ext>
+                      </a:extLst>
+                    </a:blip>
+                    <a:stretch>
+                      <a:fillRect/>
+                    </a:stretch>
+                  </pic:blipFill>
+                  <pic:spPr>
+                    <a:xfrm>
+                      <a:off x="0" y="0"/>
+                      <a:ext cx="2628900" cy="5689600"/>
+                    </a:xfrm>
+                    <a:prstGeom prst="rect">
+                      <a:avLst/>
+                    </a:prstGeom>
+                    <a:effectLst>
+                      <a:outerShdw blurRad="63500" sx="102000" sy="102000" algn="ctr" rotWithShape="0">
+                        <a:schemeClr val="bg2">
+                          <a:lumMod val="90000"/>
+                          <a:alpha val="40000"/>
+                        </a:schemeClr>
+                      </a:outerShdw>
+                    </a:effectLst>
+                  </pic:spPr>
+                </pic:pic>
+              </a:graphicData>
+            </a:graphic>
+            <wp14:sizeRelH relativeFrom="page">
+              <wp14:pctWidth>0</wp14:pctWidth>
+            </wp14:sizeRelH>
+            <wp14:sizeRelV relativeFrom="page">
+              <wp14:pctHeight>0</wp14:pctHeight>
+            </wp14:sizeRelV>
+          </wp:anchor>
+        </w:drawing>
+      </w:r>
+      <w:r>
+        <w:rPr>
           <w:color w:val="000000" w:themeColor="text1"/>
           <w:sz w:val="28"/>
           <w:szCs w:val="28"/>
@@ -1503,7 +1360,7 @@
           <w:szCs w:val="28"/>
         </w:rPr>
         <w:drawing>
-          <wp:anchor distT="0" distB="0" distL="114300" distR="114300" simplePos="0" relativeHeight="251672576" behindDoc="0" locked="0" layoutInCell="1" allowOverlap="1" wp14:anchorId="48D8A281" wp14:editId="45B189E6">
+          <wp:anchor distT="0" distB="0" distL="114300" distR="114300" simplePos="0" relativeHeight="251667456" behindDoc="0" locked="0" layoutInCell="1" allowOverlap="1" wp14:anchorId="52B3F3E6" wp14:editId="5CA0A7C1">
             <wp:simplePos x="0" y="0"/>
             <wp:positionH relativeFrom="column">
               <wp:posOffset>2010265</wp:posOffset>
@@ -1526,7 +1383,7 @@
                     <pic:cNvPicPr/>
                   </pic:nvPicPr>
                   <pic:blipFill>
-                    <a:blip r:embed="rId15">
+                    <a:blip r:embed="rId16">
                       <a:extLst>
                         <a:ext uri="{28A0092B-C50C-407E-A947-70E740481C1C}">
                           <a14:useLocalDpi xmlns:a14="http://schemas.microsoft.com/office/drawing/2010/main" val="0"/>
@@ -1574,7 +1431,7 @@
           <w:szCs w:val="28"/>
         </w:rPr>
         <w:drawing>
-          <wp:anchor distT="0" distB="0" distL="114300" distR="114300" simplePos="0" relativeHeight="251674624" behindDoc="0" locked="0" layoutInCell="1" allowOverlap="1" wp14:anchorId="4565633F" wp14:editId="6509C90A">
+          <wp:anchor distT="0" distB="0" distL="114300" distR="114300" simplePos="0" relativeHeight="251668480" behindDoc="0" locked="0" layoutInCell="1" allowOverlap="1" wp14:anchorId="1A5071DB" wp14:editId="1B2C90C3">
             <wp:simplePos x="0" y="0"/>
             <wp:positionH relativeFrom="column">
               <wp:posOffset>4406257</wp:posOffset>
@@ -1585,7 +1442,7 @@
             <wp:extent cx="2005330" cy="4340037"/>
             <wp:effectExtent l="88900" t="114300" r="90170" b="118110"/>
             <wp:wrapNone/>
-            <wp:docPr id="16" name="Picture 16"/>
+            <wp:docPr id="16" name="Picture 16" descr="Graphical user interface, application&#10;&#10;Description automatically generated"/>
             <wp:cNvGraphicFramePr>
               <a:graphicFrameLocks xmlns:a="http://schemas.openxmlformats.org/drawingml/2006/main" noChangeAspect="1"/>
             </wp:cNvGraphicFramePr>
@@ -1593,11 +1450,11 @@
               <a:graphicData uri="http://schemas.openxmlformats.org/drawingml/2006/picture">
                 <pic:pic xmlns:pic="http://schemas.openxmlformats.org/drawingml/2006/picture">
                   <pic:nvPicPr>
-                    <pic:cNvPr id="16" name="Picture 16"/>
+                    <pic:cNvPr id="16" name="Picture 16" descr="Graphical user interface, application&#10;&#10;Description automatically generated"/>
                     <pic:cNvPicPr/>
                   </pic:nvPicPr>
                   <pic:blipFill>
-                    <a:blip r:embed="rId16">
+                    <a:blip r:embed="rId17">
                       <a:extLst>
                         <a:ext uri="{28A0092B-C50C-407E-A947-70E740481C1C}">
                           <a14:useLocalDpi xmlns:a14="http://schemas.microsoft.com/office/drawing/2010/main" val="0"/>
@@ -1645,7 +1502,7 @@
           <w:szCs w:val="28"/>
         </w:rPr>
         <w:drawing>
-          <wp:anchor distT="0" distB="0" distL="114300" distR="114300" simplePos="0" relativeHeight="251671552" behindDoc="0" locked="0" layoutInCell="1" allowOverlap="1" wp14:anchorId="2BAA2AD2" wp14:editId="772CAD5A">
+          <wp:anchor distT="0" distB="0" distL="114300" distR="114300" simplePos="0" relativeHeight="251666432" behindDoc="0" locked="0" layoutInCell="1" allowOverlap="1" wp14:anchorId="17BA5725" wp14:editId="62ADD2CC">
             <wp:simplePos x="0" y="0"/>
             <wp:positionH relativeFrom="column">
               <wp:posOffset>-372930</wp:posOffset>
@@ -1668,7 +1525,7 @@
                     <pic:cNvPicPr/>
                   </pic:nvPicPr>
                   <pic:blipFill>
-                    <a:blip r:embed="rId17">
+                    <a:blip r:embed="rId18">
                       <a:extLst>
                         <a:ext uri="{28A0092B-C50C-407E-A947-70E740481C1C}">
                           <a14:useLocalDpi xmlns:a14="http://schemas.microsoft.com/office/drawing/2010/main" val="0"/>
@@ -1808,7 +1665,7 @@
         <mc:AlternateContent>
           <mc:Choice Requires="wps">
             <w:drawing>
-              <wp:anchor distT="0" distB="0" distL="114300" distR="114300" simplePos="0" relativeHeight="251678720" behindDoc="0" locked="0" layoutInCell="1" allowOverlap="1" wp14:anchorId="5D9FFD2D" wp14:editId="43FCD104">
+              <wp:anchor distT="0" distB="0" distL="114300" distR="114300" simplePos="0" relativeHeight="251671552" behindDoc="0" locked="0" layoutInCell="1" allowOverlap="1" wp14:anchorId="417CCA54" wp14:editId="6B6AD9C5">
                 <wp:simplePos x="0" y="0"/>
                 <wp:positionH relativeFrom="column">
                   <wp:posOffset>4017476</wp:posOffset>
@@ -1863,7 +1720,7 @@
           </mc:Choice>
           <mc:Fallback>
             <w:pict>
-              <v:shape w14:anchorId="3F5C06D9" id="Straight Arrow Connector 20" o:spid="_x0000_s1026" type="#_x0000_t32" style="position:absolute;margin-left:316.35pt;margin-top:11pt;width:24.65pt;height:0;z-index:251678720;visibility:visible;mso-wrap-style:square;mso-wrap-distance-left:9pt;mso-wrap-distance-top:0;mso-wrap-distance-right:9pt;mso-wrap-distance-bottom:0;mso-position-horizontal:absolute;mso-position-horizontal-relative:text;mso-position-vertical:absolute;mso-position-vertical-relative:text" o:gfxdata="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" strokecolor="red" strokeweight=".5pt">
+              <v:shape w14:anchorId="0AC2381F" id="Straight Arrow Connector 20" o:spid="_x0000_s1026" type="#_x0000_t32" style="position:absolute;margin-left:316.35pt;margin-top:11pt;width:24.65pt;height:0;z-index:251671552;visibility:visible;mso-wrap-style:square;mso-wrap-distance-left:9pt;mso-wrap-distance-top:0;mso-wrap-distance-right:9pt;mso-wrap-distance-bottom:0;mso-position-horizontal:absolute;mso-position-horizontal-relative:text;mso-position-vertical:absolute;mso-position-vertical-relative:text" o:gfxdata="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" strokecolor="red" strokeweight=".5pt">
                 <v:stroke endarrow="block" joinstyle="miter"/>
               </v:shape>
             </w:pict>
@@ -1880,7 +1737,7 @@
         <mc:AlternateContent>
           <mc:Choice Requires="wps">
             <w:drawing>
-              <wp:anchor distT="0" distB="0" distL="114300" distR="114300" simplePos="0" relativeHeight="251676672" behindDoc="0" locked="0" layoutInCell="1" allowOverlap="1" wp14:anchorId="5023FCA6" wp14:editId="54EB67EF">
+              <wp:anchor distT="0" distB="0" distL="114300" distR="114300" simplePos="0" relativeHeight="251670528" behindDoc="0" locked="0" layoutInCell="1" allowOverlap="1" wp14:anchorId="7D3151EC" wp14:editId="6820D892">
                 <wp:simplePos x="0" y="0"/>
                 <wp:positionH relativeFrom="column">
                   <wp:posOffset>1631243</wp:posOffset>
@@ -1935,7 +1792,7 @@
           </mc:Choice>
           <mc:Fallback>
             <w:pict>
-              <v:shape w14:anchorId="49BCDEB8" id="Straight Arrow Connector 19" o:spid="_x0000_s1026" type="#_x0000_t32" style="position:absolute;margin-left:128.45pt;margin-top:9.1pt;width:24.65pt;height:0;z-index:251676672;visibility:visible;mso-wrap-style:square;mso-wrap-distance-left:9pt;mso-wrap-distance-top:0;mso-wrap-distance-right:9pt;mso-wrap-distance-bottom:0;mso-position-horizontal:absolute;mso-position-horizontal-relative:text;mso-position-vertical:absolute;mso-position-vertical-relative:text" o:gfxdata="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" strokecolor="red" strokeweight=".5pt">
+              <v:shape w14:anchorId="0EB9EAB0" id="Straight Arrow Connector 19" o:spid="_x0000_s1026" type="#_x0000_t32" style="position:absolute;margin-left:128.45pt;margin-top:9.1pt;width:24.65pt;height:0;z-index:251670528;visibility:visible;mso-wrap-style:square;mso-wrap-distance-left:9pt;mso-wrap-distance-top:0;mso-wrap-distance-right:9pt;mso-wrap-distance-bottom:0;mso-position-horizontal:absolute;mso-position-horizontal-relative:text;mso-position-vertical:absolute;mso-position-vertical-relative:text" o:gfxdata="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" strokecolor="red" strokeweight=".5pt">
                 <v:stroke endarrow="block" joinstyle="miter"/>
               </v:shape>
             </w:pict>
@@ -2167,9 +2024,10 @@
         </w:rPr>
       </w:pPr>
     </w:p>
+    <w:p/>
     <w:sectPr>
-      <w:footerReference w:type="even" r:id="rId18"/>
-      <w:footerReference w:type="default" r:id="rId19"/>
+      <w:footerReference w:type="even" r:id="rId19"/>
+      <w:footerReference w:type="default" r:id="rId20"/>
       <w:pgSz w:w="12240" w:h="15840"/>
       <w:pgMar w:top="1440" w:right="1440" w:bottom="1440" w:left="1440" w:header="720" w:footer="720" w:gutter="0"/>
       <w:cols w:space="720"/>
@@ -3079,7 +2937,7 @@
   <w:style w:type="paragraph" w:default="1" w:styleId="Normal">
     <w:name w:val="Normal"/>
     <w:qFormat/>
-    <w:rsid w:val="00A302D9"/>
+    <w:rsid w:val="003B4677"/>
   </w:style>
   <w:style w:type="character" w:default="1" w:styleId="DefaultParagraphFont">
     <w:name w:val="Default Paragraph Font"/>

</xml_diff>